<commit_message>
finished QAS reporting tool
</commit_message>
<xml_diff>
--- a/NovaBiomedicalSoftware/Report Templates/QAS Template-TEMPLATE.docx
+++ b/NovaBiomedicalSoftware/Report Templates/QAS Template-TEMPLATE.docx
@@ -29,7 +29,7 @@
                     </pic:cNvPicPr>
                   </pic:nvPicPr>
                   <pic:blipFill>
-                    <a:blip r:embed="rId7" cstate="print">
+                    <a:blip r:embed="rId8" cstate="print">
                       <a:extLst>
                         <a:ext uri="{28A0092B-C50C-407E-A947-70E740481C1C}">
                           <a14:useLocalDpi xmlns:a14="http://schemas.microsoft.com/office/drawing/2010/main" val="0"/>
@@ -549,9 +549,188 @@
           <w:szCs w:val="36"/>
           <w:u w:val="single"/>
         </w:rPr>
-        <w:t>Signatures</w:t>
+        <w:t>Test Summary</w:t>
       </w:r>
     </w:p>
+    <w:tbl>
+      <w:tblPr>
+        <w:tblStyle w:val="TableGridLight"/>
+        <w:tblW w:w="0" w:type="auto"/>
+        <w:tblBorders>
+          <w:top w:val="none" w:sz="0" w:space="0" w:color="auto"/>
+          <w:left w:val="none" w:sz="0" w:space="0" w:color="auto"/>
+          <w:bottom w:val="none" w:sz="0" w:space="0" w:color="auto"/>
+          <w:right w:val="none" w:sz="0" w:space="0" w:color="auto"/>
+          <w:insideH w:val="none" w:sz="0" w:space="0" w:color="auto"/>
+          <w:insideV w:val="none" w:sz="0" w:space="0" w:color="auto"/>
+        </w:tblBorders>
+        <w:tblLook w:val="0600" w:firstRow="0" w:lastRow="0" w:firstColumn="0" w:lastColumn="0" w:noHBand="1" w:noVBand="1"/>
+      </w:tblPr>
+      <w:tblGrid>
+        <w:gridCol w:w="5228"/>
+        <w:gridCol w:w="5228"/>
+      </w:tblGrid>
+      <w:tr>
+        <w:tc>
+          <w:tcPr>
+            <w:tcW w:w="5228" w:type="dxa"/>
+          </w:tcPr>
+          <w:p>
+            <w:pPr>
+              <w:rPr>
+                <w:rFonts w:cs="Arial"/>
+                <w:b/>
+                <w:bCs/>
+                <w:i/>
+                <w:iCs/>
+                <w:sz w:val="32"/>
+                <w:szCs w:val="36"/>
+                <w:u w:val="single"/>
+              </w:rPr>
+            </w:pPr>
+            <w:r>
+              <w:rPr>
+                <w:rFonts w:cs="Arial"/>
+                <w:b/>
+                <w:bCs/>
+                <w:i/>
+                <w:iCs/>
+                <w:sz w:val="24"/>
+                <w:szCs w:val="24"/>
+              </w:rPr>
+              <w:t>List</w:t>
+            </w:r>
+            <w:r>
+              <w:rPr>
+                <w:rFonts w:cs="Arial"/>
+                <w:b/>
+                <w:bCs/>
+                <w:i/>
+                <w:iCs/>
+                <w:sz w:val="24"/>
+                <w:szCs w:val="24"/>
+              </w:rPr>
+              <w:t xml:space="preserve"> of </w:t>
+            </w:r>
+            <w:r>
+              <w:rPr>
+                <w:rFonts w:cs="Arial"/>
+                <w:b/>
+                <w:bCs/>
+                <w:i/>
+                <w:iCs/>
+                <w:sz w:val="24"/>
+                <w:szCs w:val="24"/>
+              </w:rPr>
+              <w:t xml:space="preserve">Serviced </w:t>
+            </w:r>
+            <w:r>
+              <w:rPr>
+                <w:rFonts w:cs="Arial"/>
+                <w:b/>
+                <w:bCs/>
+                <w:i/>
+                <w:iCs/>
+                <w:sz w:val="24"/>
+                <w:szCs w:val="24"/>
+              </w:rPr>
+              <w:t>Equipment:</w:t>
+            </w:r>
+          </w:p>
+          <w:p>
+            <w:pPr>
+              <w:pStyle w:val="ListParagraph"/>
+              <w:numPr>
+                <w:ilvl w:val="0"/>
+                <w:numId w:val="4"/>
+              </w:numPr>
+              <w:rPr>
+                <w:rFonts w:cs="Arial"/>
+                <w:bCs/>
+                <w:iCs/>
+                <w:sz w:val="24"/>
+                <w:szCs w:val="36"/>
+              </w:rPr>
+            </w:pPr>
+            <w:bookmarkStart w:id="0" w:name="test"/>
+            <w:bookmarkEnd w:id="0"/>
+          </w:p>
+        </w:tc>
+        <w:tc>
+          <w:tcPr>
+            <w:tcW w:w="5228" w:type="dxa"/>
+          </w:tcPr>
+          <w:p>
+            <w:pPr>
+              <w:rPr>
+                <w:rFonts w:cs="Arial"/>
+                <w:b/>
+                <w:bCs/>
+                <w:i/>
+                <w:iCs/>
+                <w:sz w:val="32"/>
+                <w:szCs w:val="36"/>
+                <w:u w:val="single"/>
+              </w:rPr>
+            </w:pPr>
+            <w:r>
+              <w:rPr>
+                <w:rFonts w:cs="Arial"/>
+                <w:b/>
+                <w:bCs/>
+                <w:i/>
+                <w:iCs/>
+                <w:sz w:val="24"/>
+                <w:szCs w:val="24"/>
+              </w:rPr>
+              <w:t xml:space="preserve">List of Parts </w:t>
+            </w:r>
+            <w:r>
+              <w:rPr>
+                <w:rFonts w:cs="Arial"/>
+                <w:b/>
+                <w:bCs/>
+                <w:i/>
+                <w:iCs/>
+                <w:sz w:val="24"/>
+                <w:szCs w:val="24"/>
+              </w:rPr>
+              <w:t>Replaced</w:t>
+            </w:r>
+            <w:r>
+              <w:rPr>
+                <w:rFonts w:cs="Arial"/>
+                <w:b/>
+                <w:bCs/>
+                <w:i/>
+                <w:iCs/>
+                <w:sz w:val="24"/>
+                <w:szCs w:val="24"/>
+              </w:rPr>
+              <w:t>:</w:t>
+            </w:r>
+          </w:p>
+          <w:p>
+            <w:pPr>
+              <w:pStyle w:val="ListParagraph"/>
+              <w:numPr>
+                <w:ilvl w:val="0"/>
+                <w:numId w:val="4"/>
+              </w:numPr>
+              <w:rPr>
+                <w:rFonts w:cs="Arial"/>
+                <w:bCs/>
+                <w:iCs/>
+                <w:sz w:val="24"/>
+                <w:szCs w:val="36"/>
+              </w:rPr>
+            </w:pPr>
+            <w:bookmarkStart w:id="1" w:name="test2"/>
+            <w:bookmarkEnd w:id="1"/>
+          </w:p>
+        </w:tc>
+      </w:tr>
+    </w:tbl>
     <w:p>
       <w:pPr>
         <w:rPr>
@@ -565,6 +744,21 @@
           <w:u w:val="single"/>
         </w:rPr>
       </w:pPr>
+      <w:r>
+        <w:rPr>
+          <w:rFonts w:cs="Arial"/>
+          <w:b/>
+          <w:bCs/>
+          <w:i/>
+          <w:iCs/>
+          <w:sz w:val="36"/>
+          <w:szCs w:val="36"/>
+          <w:u w:val="single"/>
+        </w:rPr>
+        <w:t>Signatures</w:t>
+      </w:r>
+      <w:bookmarkStart w:id="2" w:name="_GoBack"/>
+      <w:bookmarkEnd w:id="2"/>
     </w:p>
     <w:p>
       <w:pPr>
@@ -576,8 +770,8 @@
           <w:szCs w:val="36"/>
         </w:rPr>
       </w:pPr>
-      <w:bookmarkStart w:id="0" w:name="image"/>
-      <w:bookmarkEnd w:id="0"/>
+      <w:bookmarkStart w:id="3" w:name="image"/>
+      <w:bookmarkEnd w:id="3"/>
     </w:p>
     <w:tbl>
       <w:tblPr>
@@ -652,7 +846,6 @@
         </w:tc>
       </w:tr>
     </w:tbl>
-    <w:p/>
     <w:p>
       <w:pPr>
         <w:spacing w:line="276" w:lineRule="auto"/>
@@ -667,6 +860,20 @@
           <w:u w:val="single"/>
         </w:rPr>
       </w:pPr>
+    </w:p>
+    <w:p>
+      <w:pPr>
+        <w:rPr>
+          <w:rFonts w:cs="Arial"/>
+          <w:b/>
+          <w:bCs/>
+          <w:i/>
+          <w:iCs/>
+          <w:sz w:val="36"/>
+          <w:szCs w:val="36"/>
+          <w:u w:val="single"/>
+        </w:rPr>
+      </w:pPr>
       <w:r>
         <w:rPr>
           <w:rFonts w:cs="Arial"/>
@@ -678,6 +885,35 @@
           <w:szCs w:val="36"/>
           <w:u w:val="single"/>
         </w:rPr>
+        <w:br w:type="page"/>
+      </w:r>
+    </w:p>
+    <w:p>
+      <w:pPr>
+        <w:spacing w:line="276" w:lineRule="auto"/>
+        <w:rPr>
+          <w:rFonts w:cs="Arial"/>
+          <w:b/>
+          <w:bCs/>
+          <w:i/>
+          <w:iCs/>
+          <w:sz w:val="36"/>
+          <w:szCs w:val="36"/>
+          <w:u w:val="single"/>
+        </w:rPr>
+      </w:pPr>
+      <w:r>
+        <w:rPr>
+          <w:rFonts w:cs="Arial"/>
+          <w:b/>
+          <w:bCs/>
+          <w:i/>
+          <w:iCs/>
+          <w:sz w:val="36"/>
+          <w:szCs w:val="36"/>
+          <w:u w:val="single"/>
+        </w:rPr>
+        <w:lastRenderedPageBreak/>
         <w:t>Test Results</w:t>
       </w:r>
     </w:p>
@@ -694,14 +930,12 @@
           <w:szCs w:val="36"/>
         </w:rPr>
       </w:pPr>
-      <w:bookmarkStart w:id="1" w:name="_GoBack"/>
-      <w:bookmarkEnd w:id="1"/>
     </w:p>
     <w:sectPr>
-      <w:headerReference w:type="even" r:id="rId8"/>
-      <w:headerReference w:type="default" r:id="rId9"/>
-      <w:footerReference w:type="default" r:id="rId10"/>
-      <w:headerReference w:type="first" r:id="rId11"/>
+      <w:headerReference w:type="even" r:id="rId9"/>
+      <w:headerReference w:type="default" r:id="rId10"/>
+      <w:footerReference w:type="default" r:id="rId11"/>
+      <w:headerReference w:type="first" r:id="rId12"/>
       <w:pgSz w:w="11906" w:h="16838"/>
       <w:pgMar w:top="720" w:right="720" w:bottom="720" w:left="720" w:header="708" w:footer="708" w:gutter="0"/>
       <w:cols w:space="708"/>
@@ -797,7 +1031,7 @@
                 <w:bCs/>
                 <w:noProof/>
               </w:rPr>
-              <w:t>1</w:t>
+              <w:t>2</w:t>
             </w:r>
             <w:r>
               <w:rPr>
@@ -842,7 +1076,7 @@
                 <w:bCs/>
                 <w:noProof/>
               </w:rPr>
-              <w:t>1</w:t>
+              <w:t>2</w:t>
             </w:r>
             <w:r>
               <w:rPr>
@@ -1024,6 +1258,475 @@
     </w:r>
   </w:p>
 </w:hdr>
+</file>
+
+<file path=word/numbering.xml><?xml version="1.0" encoding="utf-8"?>
+<w:numbering xmlns:wpc="http://schemas.microsoft.com/office/word/2010/wordprocessingCanvas" xmlns:cx="http://schemas.microsoft.com/office/drawing/2014/chartex" xmlns:cx1="http://schemas.microsoft.com/office/drawing/2015/9/8/chartex" xmlns:mc="http://schemas.openxmlformats.org/markup-compatibility/2006" xmlns:o="urn:schemas-microsoft-com:office:office" xmlns:r="http://schemas.openxmlformats.org/officeDocument/2006/relationships" xmlns:m="http://schemas.openxmlformats.org/officeDocument/2006/math" xmlns:v="urn:schemas-microsoft-com:vml" xmlns:wp14="http://schemas.microsoft.com/office/word/2010/wordprocessingDrawing" xmlns:wp="http://schemas.openxmlformats.org/drawingml/2006/wordprocessingDrawing" xmlns:w10="urn:schemas-microsoft-com:office:word" xmlns:w="http://schemas.openxmlformats.org/wordprocessingml/2006/main" xmlns:w14="http://schemas.microsoft.com/office/word/2010/wordml" xmlns:w15="http://schemas.microsoft.com/office/word/2012/wordml" xmlns:w16se="http://schemas.microsoft.com/office/word/2015/wordml/symex" xmlns:wpg="http://schemas.microsoft.com/office/word/2010/wordprocessingGroup" xmlns:wpi="http://schemas.microsoft.com/office/word/2010/wordprocessingInk" xmlns:wne="http://schemas.microsoft.com/office/word/2006/wordml" xmlns:wps="http://schemas.microsoft.com/office/word/2010/wordprocessingShape" mc:Ignorable="w14 w15 w16se wp14">
+  <w:abstractNum w:abstractNumId="0" w15:restartNumberingAfterBreak="0">
+    <w:nsid w:val="4F844B5B"/>
+    <w:multiLevelType w:val="hybridMultilevel"/>
+    <w:tmpl w:val="56A0B280"/>
+    <w:lvl w:ilvl="0" w:tplc="0C090005">
+      <w:start w:val="1"/>
+      <w:numFmt w:val="bullet"/>
+      <w:lvlText w:val=""/>
+      <w:lvlJc w:val="left"/>
+      <w:pPr>
+        <w:ind w:left="720" w:hanging="360"/>
+      </w:pPr>
+      <w:rPr>
+        <w:rFonts w:ascii="Wingdings" w:hAnsi="Wingdings" w:hint="default"/>
+      </w:rPr>
+    </w:lvl>
+    <w:lvl w:ilvl="1" w:tplc="0C090003" w:tentative="1">
+      <w:start w:val="1"/>
+      <w:numFmt w:val="bullet"/>
+      <w:lvlText w:val="o"/>
+      <w:lvlJc w:val="left"/>
+      <w:pPr>
+        <w:ind w:left="1440" w:hanging="360"/>
+      </w:pPr>
+      <w:rPr>
+        <w:rFonts w:ascii="Courier New" w:hAnsi="Courier New" w:cs="Courier New" w:hint="default"/>
+      </w:rPr>
+    </w:lvl>
+    <w:lvl w:ilvl="2" w:tplc="0C090005" w:tentative="1">
+      <w:start w:val="1"/>
+      <w:numFmt w:val="bullet"/>
+      <w:lvlText w:val=""/>
+      <w:lvlJc w:val="left"/>
+      <w:pPr>
+        <w:ind w:left="2160" w:hanging="360"/>
+      </w:pPr>
+      <w:rPr>
+        <w:rFonts w:ascii="Wingdings" w:hAnsi="Wingdings" w:hint="default"/>
+      </w:rPr>
+    </w:lvl>
+    <w:lvl w:ilvl="3" w:tplc="0C090001" w:tentative="1">
+      <w:start w:val="1"/>
+      <w:numFmt w:val="bullet"/>
+      <w:lvlText w:val=""/>
+      <w:lvlJc w:val="left"/>
+      <w:pPr>
+        <w:ind w:left="2880" w:hanging="360"/>
+      </w:pPr>
+      <w:rPr>
+        <w:rFonts w:ascii="Symbol" w:hAnsi="Symbol" w:hint="default"/>
+      </w:rPr>
+    </w:lvl>
+    <w:lvl w:ilvl="4" w:tplc="0C090003" w:tentative="1">
+      <w:start w:val="1"/>
+      <w:numFmt w:val="bullet"/>
+      <w:lvlText w:val="o"/>
+      <w:lvlJc w:val="left"/>
+      <w:pPr>
+        <w:ind w:left="3600" w:hanging="360"/>
+      </w:pPr>
+      <w:rPr>
+        <w:rFonts w:ascii="Courier New" w:hAnsi="Courier New" w:cs="Courier New" w:hint="default"/>
+      </w:rPr>
+    </w:lvl>
+    <w:lvl w:ilvl="5" w:tplc="0C090005" w:tentative="1">
+      <w:start w:val="1"/>
+      <w:numFmt w:val="bullet"/>
+      <w:lvlText w:val=""/>
+      <w:lvlJc w:val="left"/>
+      <w:pPr>
+        <w:ind w:left="4320" w:hanging="360"/>
+      </w:pPr>
+      <w:rPr>
+        <w:rFonts w:ascii="Wingdings" w:hAnsi="Wingdings" w:hint="default"/>
+      </w:rPr>
+    </w:lvl>
+    <w:lvl w:ilvl="6" w:tplc="0C090001" w:tentative="1">
+      <w:start w:val="1"/>
+      <w:numFmt w:val="bullet"/>
+      <w:lvlText w:val=""/>
+      <w:lvlJc w:val="left"/>
+      <w:pPr>
+        <w:ind w:left="5040" w:hanging="360"/>
+      </w:pPr>
+      <w:rPr>
+        <w:rFonts w:ascii="Symbol" w:hAnsi="Symbol" w:hint="default"/>
+      </w:rPr>
+    </w:lvl>
+    <w:lvl w:ilvl="7" w:tplc="0C090003" w:tentative="1">
+      <w:start w:val="1"/>
+      <w:numFmt w:val="bullet"/>
+      <w:lvlText w:val="o"/>
+      <w:lvlJc w:val="left"/>
+      <w:pPr>
+        <w:ind w:left="5760" w:hanging="360"/>
+      </w:pPr>
+      <w:rPr>
+        <w:rFonts w:ascii="Courier New" w:hAnsi="Courier New" w:cs="Courier New" w:hint="default"/>
+      </w:rPr>
+    </w:lvl>
+    <w:lvl w:ilvl="8" w:tplc="0C090005" w:tentative="1">
+      <w:start w:val="1"/>
+      <w:numFmt w:val="bullet"/>
+      <w:lvlText w:val=""/>
+      <w:lvlJc w:val="left"/>
+      <w:pPr>
+        <w:ind w:left="6480" w:hanging="360"/>
+      </w:pPr>
+      <w:rPr>
+        <w:rFonts w:ascii="Wingdings" w:hAnsi="Wingdings" w:hint="default"/>
+      </w:rPr>
+    </w:lvl>
+  </w:abstractNum>
+  <w:abstractNum w:abstractNumId="1" w15:restartNumberingAfterBreak="0">
+    <w:nsid w:val="611C2EC7"/>
+    <w:multiLevelType w:val="hybridMultilevel"/>
+    <w:tmpl w:val="215056D0"/>
+    <w:lvl w:ilvl="0" w:tplc="0C090005">
+      <w:start w:val="1"/>
+      <w:numFmt w:val="bullet"/>
+      <w:lvlText w:val=""/>
+      <w:lvlJc w:val="left"/>
+      <w:pPr>
+        <w:ind w:left="720" w:hanging="360"/>
+      </w:pPr>
+      <w:rPr>
+        <w:rFonts w:ascii="Wingdings" w:hAnsi="Wingdings" w:hint="default"/>
+      </w:rPr>
+    </w:lvl>
+    <w:lvl w:ilvl="1" w:tplc="0C090003" w:tentative="1">
+      <w:start w:val="1"/>
+      <w:numFmt w:val="bullet"/>
+      <w:lvlText w:val="o"/>
+      <w:lvlJc w:val="left"/>
+      <w:pPr>
+        <w:ind w:left="1440" w:hanging="360"/>
+      </w:pPr>
+      <w:rPr>
+        <w:rFonts w:ascii="Courier New" w:hAnsi="Courier New" w:cs="Courier New" w:hint="default"/>
+      </w:rPr>
+    </w:lvl>
+    <w:lvl w:ilvl="2" w:tplc="0C090005" w:tentative="1">
+      <w:start w:val="1"/>
+      <w:numFmt w:val="bullet"/>
+      <w:lvlText w:val=""/>
+      <w:lvlJc w:val="left"/>
+      <w:pPr>
+        <w:ind w:left="2160" w:hanging="360"/>
+      </w:pPr>
+      <w:rPr>
+        <w:rFonts w:ascii="Wingdings" w:hAnsi="Wingdings" w:hint="default"/>
+      </w:rPr>
+    </w:lvl>
+    <w:lvl w:ilvl="3" w:tplc="0C090001" w:tentative="1">
+      <w:start w:val="1"/>
+      <w:numFmt w:val="bullet"/>
+      <w:lvlText w:val=""/>
+      <w:lvlJc w:val="left"/>
+      <w:pPr>
+        <w:ind w:left="2880" w:hanging="360"/>
+      </w:pPr>
+      <w:rPr>
+        <w:rFonts w:ascii="Symbol" w:hAnsi="Symbol" w:hint="default"/>
+      </w:rPr>
+    </w:lvl>
+    <w:lvl w:ilvl="4" w:tplc="0C090003" w:tentative="1">
+      <w:start w:val="1"/>
+      <w:numFmt w:val="bullet"/>
+      <w:lvlText w:val="o"/>
+      <w:lvlJc w:val="left"/>
+      <w:pPr>
+        <w:ind w:left="3600" w:hanging="360"/>
+      </w:pPr>
+      <w:rPr>
+        <w:rFonts w:ascii="Courier New" w:hAnsi="Courier New" w:cs="Courier New" w:hint="default"/>
+      </w:rPr>
+    </w:lvl>
+    <w:lvl w:ilvl="5" w:tplc="0C090005" w:tentative="1">
+      <w:start w:val="1"/>
+      <w:numFmt w:val="bullet"/>
+      <w:lvlText w:val=""/>
+      <w:lvlJc w:val="left"/>
+      <w:pPr>
+        <w:ind w:left="4320" w:hanging="360"/>
+      </w:pPr>
+      <w:rPr>
+        <w:rFonts w:ascii="Wingdings" w:hAnsi="Wingdings" w:hint="default"/>
+      </w:rPr>
+    </w:lvl>
+    <w:lvl w:ilvl="6" w:tplc="0C090001" w:tentative="1">
+      <w:start w:val="1"/>
+      <w:numFmt w:val="bullet"/>
+      <w:lvlText w:val=""/>
+      <w:lvlJc w:val="left"/>
+      <w:pPr>
+        <w:ind w:left="5040" w:hanging="360"/>
+      </w:pPr>
+      <w:rPr>
+        <w:rFonts w:ascii="Symbol" w:hAnsi="Symbol" w:hint="default"/>
+      </w:rPr>
+    </w:lvl>
+    <w:lvl w:ilvl="7" w:tplc="0C090003" w:tentative="1">
+      <w:start w:val="1"/>
+      <w:numFmt w:val="bullet"/>
+      <w:lvlText w:val="o"/>
+      <w:lvlJc w:val="left"/>
+      <w:pPr>
+        <w:ind w:left="5760" w:hanging="360"/>
+      </w:pPr>
+      <w:rPr>
+        <w:rFonts w:ascii="Courier New" w:hAnsi="Courier New" w:cs="Courier New" w:hint="default"/>
+      </w:rPr>
+    </w:lvl>
+    <w:lvl w:ilvl="8" w:tplc="0C090005" w:tentative="1">
+      <w:start w:val="1"/>
+      <w:numFmt w:val="bullet"/>
+      <w:lvlText w:val=""/>
+      <w:lvlJc w:val="left"/>
+      <w:pPr>
+        <w:ind w:left="6480" w:hanging="360"/>
+      </w:pPr>
+      <w:rPr>
+        <w:rFonts w:ascii="Wingdings" w:hAnsi="Wingdings" w:hint="default"/>
+      </w:rPr>
+    </w:lvl>
+  </w:abstractNum>
+  <w:abstractNum w:abstractNumId="2" w15:restartNumberingAfterBreak="0">
+    <w:nsid w:val="70500A4A"/>
+    <w:multiLevelType w:val="hybridMultilevel"/>
+    <w:tmpl w:val="D59081A0"/>
+    <w:lvl w:ilvl="0" w:tplc="0C090005">
+      <w:start w:val="1"/>
+      <w:numFmt w:val="bullet"/>
+      <w:lvlText w:val=""/>
+      <w:lvlJc w:val="left"/>
+      <w:pPr>
+        <w:ind w:left="720" w:hanging="360"/>
+      </w:pPr>
+      <w:rPr>
+        <w:rFonts w:ascii="Wingdings" w:hAnsi="Wingdings" w:hint="default"/>
+      </w:rPr>
+    </w:lvl>
+    <w:lvl w:ilvl="1" w:tplc="0C090003" w:tentative="1">
+      <w:start w:val="1"/>
+      <w:numFmt w:val="bullet"/>
+      <w:lvlText w:val="o"/>
+      <w:lvlJc w:val="left"/>
+      <w:pPr>
+        <w:ind w:left="1440" w:hanging="360"/>
+      </w:pPr>
+      <w:rPr>
+        <w:rFonts w:ascii="Courier New" w:hAnsi="Courier New" w:cs="Courier New" w:hint="default"/>
+      </w:rPr>
+    </w:lvl>
+    <w:lvl w:ilvl="2" w:tplc="0C090005" w:tentative="1">
+      <w:start w:val="1"/>
+      <w:numFmt w:val="bullet"/>
+      <w:lvlText w:val=""/>
+      <w:lvlJc w:val="left"/>
+      <w:pPr>
+        <w:ind w:left="2160" w:hanging="360"/>
+      </w:pPr>
+      <w:rPr>
+        <w:rFonts w:ascii="Wingdings" w:hAnsi="Wingdings" w:hint="default"/>
+      </w:rPr>
+    </w:lvl>
+    <w:lvl w:ilvl="3" w:tplc="0C090001" w:tentative="1">
+      <w:start w:val="1"/>
+      <w:numFmt w:val="bullet"/>
+      <w:lvlText w:val=""/>
+      <w:lvlJc w:val="left"/>
+      <w:pPr>
+        <w:ind w:left="2880" w:hanging="360"/>
+      </w:pPr>
+      <w:rPr>
+        <w:rFonts w:ascii="Symbol" w:hAnsi="Symbol" w:hint="default"/>
+      </w:rPr>
+    </w:lvl>
+    <w:lvl w:ilvl="4" w:tplc="0C090003" w:tentative="1">
+      <w:start w:val="1"/>
+      <w:numFmt w:val="bullet"/>
+      <w:lvlText w:val="o"/>
+      <w:lvlJc w:val="left"/>
+      <w:pPr>
+        <w:ind w:left="3600" w:hanging="360"/>
+      </w:pPr>
+      <w:rPr>
+        <w:rFonts w:ascii="Courier New" w:hAnsi="Courier New" w:cs="Courier New" w:hint="default"/>
+      </w:rPr>
+    </w:lvl>
+    <w:lvl w:ilvl="5" w:tplc="0C090005" w:tentative="1">
+      <w:start w:val="1"/>
+      <w:numFmt w:val="bullet"/>
+      <w:lvlText w:val=""/>
+      <w:lvlJc w:val="left"/>
+      <w:pPr>
+        <w:ind w:left="4320" w:hanging="360"/>
+      </w:pPr>
+      <w:rPr>
+        <w:rFonts w:ascii="Wingdings" w:hAnsi="Wingdings" w:hint="default"/>
+      </w:rPr>
+    </w:lvl>
+    <w:lvl w:ilvl="6" w:tplc="0C090001" w:tentative="1">
+      <w:start w:val="1"/>
+      <w:numFmt w:val="bullet"/>
+      <w:lvlText w:val=""/>
+      <w:lvlJc w:val="left"/>
+      <w:pPr>
+        <w:ind w:left="5040" w:hanging="360"/>
+      </w:pPr>
+      <w:rPr>
+        <w:rFonts w:ascii="Symbol" w:hAnsi="Symbol" w:hint="default"/>
+      </w:rPr>
+    </w:lvl>
+    <w:lvl w:ilvl="7" w:tplc="0C090003" w:tentative="1">
+      <w:start w:val="1"/>
+      <w:numFmt w:val="bullet"/>
+      <w:lvlText w:val="o"/>
+      <w:lvlJc w:val="left"/>
+      <w:pPr>
+        <w:ind w:left="5760" w:hanging="360"/>
+      </w:pPr>
+      <w:rPr>
+        <w:rFonts w:ascii="Courier New" w:hAnsi="Courier New" w:cs="Courier New" w:hint="default"/>
+      </w:rPr>
+    </w:lvl>
+    <w:lvl w:ilvl="8" w:tplc="0C090005" w:tentative="1">
+      <w:start w:val="1"/>
+      <w:numFmt w:val="bullet"/>
+      <w:lvlText w:val=""/>
+      <w:lvlJc w:val="left"/>
+      <w:pPr>
+        <w:ind w:left="6480" w:hanging="360"/>
+      </w:pPr>
+      <w:rPr>
+        <w:rFonts w:ascii="Wingdings" w:hAnsi="Wingdings" w:hint="default"/>
+      </w:rPr>
+    </w:lvl>
+  </w:abstractNum>
+  <w:abstractNum w:abstractNumId="3" w15:restartNumberingAfterBreak="0">
+    <w:nsid w:val="7DF60D21"/>
+    <w:multiLevelType w:val="hybridMultilevel"/>
+    <w:tmpl w:val="9E50FA0C"/>
+    <w:lvl w:ilvl="0" w:tplc="0C090005">
+      <w:start w:val="1"/>
+      <w:numFmt w:val="bullet"/>
+      <w:lvlText w:val=""/>
+      <w:lvlJc w:val="left"/>
+      <w:pPr>
+        <w:ind w:left="720" w:hanging="360"/>
+      </w:pPr>
+      <w:rPr>
+        <w:rFonts w:ascii="Wingdings" w:hAnsi="Wingdings" w:hint="default"/>
+      </w:rPr>
+    </w:lvl>
+    <w:lvl w:ilvl="1" w:tplc="0C090003" w:tentative="1">
+      <w:start w:val="1"/>
+      <w:numFmt w:val="bullet"/>
+      <w:lvlText w:val="o"/>
+      <w:lvlJc w:val="left"/>
+      <w:pPr>
+        <w:ind w:left="1440" w:hanging="360"/>
+      </w:pPr>
+      <w:rPr>
+        <w:rFonts w:ascii="Courier New" w:hAnsi="Courier New" w:cs="Courier New" w:hint="default"/>
+      </w:rPr>
+    </w:lvl>
+    <w:lvl w:ilvl="2" w:tplc="0C090005" w:tentative="1">
+      <w:start w:val="1"/>
+      <w:numFmt w:val="bullet"/>
+      <w:lvlText w:val=""/>
+      <w:lvlJc w:val="left"/>
+      <w:pPr>
+        <w:ind w:left="2160" w:hanging="360"/>
+      </w:pPr>
+      <w:rPr>
+        <w:rFonts w:ascii="Wingdings" w:hAnsi="Wingdings" w:hint="default"/>
+      </w:rPr>
+    </w:lvl>
+    <w:lvl w:ilvl="3" w:tplc="0C090001" w:tentative="1">
+      <w:start w:val="1"/>
+      <w:numFmt w:val="bullet"/>
+      <w:lvlText w:val=""/>
+      <w:lvlJc w:val="left"/>
+      <w:pPr>
+        <w:ind w:left="2880" w:hanging="360"/>
+      </w:pPr>
+      <w:rPr>
+        <w:rFonts w:ascii="Symbol" w:hAnsi="Symbol" w:hint="default"/>
+      </w:rPr>
+    </w:lvl>
+    <w:lvl w:ilvl="4" w:tplc="0C090003" w:tentative="1">
+      <w:start w:val="1"/>
+      <w:numFmt w:val="bullet"/>
+      <w:lvlText w:val="o"/>
+      <w:lvlJc w:val="left"/>
+      <w:pPr>
+        <w:ind w:left="3600" w:hanging="360"/>
+      </w:pPr>
+      <w:rPr>
+        <w:rFonts w:ascii="Courier New" w:hAnsi="Courier New" w:cs="Courier New" w:hint="default"/>
+      </w:rPr>
+    </w:lvl>
+    <w:lvl w:ilvl="5" w:tplc="0C090005" w:tentative="1">
+      <w:start w:val="1"/>
+      <w:numFmt w:val="bullet"/>
+      <w:lvlText w:val=""/>
+      <w:lvlJc w:val="left"/>
+      <w:pPr>
+        <w:ind w:left="4320" w:hanging="360"/>
+      </w:pPr>
+      <w:rPr>
+        <w:rFonts w:ascii="Wingdings" w:hAnsi="Wingdings" w:hint="default"/>
+      </w:rPr>
+    </w:lvl>
+    <w:lvl w:ilvl="6" w:tplc="0C090001" w:tentative="1">
+      <w:start w:val="1"/>
+      <w:numFmt w:val="bullet"/>
+      <w:lvlText w:val=""/>
+      <w:lvlJc w:val="left"/>
+      <w:pPr>
+        <w:ind w:left="5040" w:hanging="360"/>
+      </w:pPr>
+      <w:rPr>
+        <w:rFonts w:ascii="Symbol" w:hAnsi="Symbol" w:hint="default"/>
+      </w:rPr>
+    </w:lvl>
+    <w:lvl w:ilvl="7" w:tplc="0C090003" w:tentative="1">
+      <w:start w:val="1"/>
+      <w:numFmt w:val="bullet"/>
+      <w:lvlText w:val="o"/>
+      <w:lvlJc w:val="left"/>
+      <w:pPr>
+        <w:ind w:left="5760" w:hanging="360"/>
+      </w:pPr>
+      <w:rPr>
+        <w:rFonts w:ascii="Courier New" w:hAnsi="Courier New" w:cs="Courier New" w:hint="default"/>
+      </w:rPr>
+    </w:lvl>
+    <w:lvl w:ilvl="8" w:tplc="0C090005" w:tentative="1">
+      <w:start w:val="1"/>
+      <w:numFmt w:val="bullet"/>
+      <w:lvlText w:val=""/>
+      <w:lvlJc w:val="left"/>
+      <w:pPr>
+        <w:ind w:left="6480" w:hanging="360"/>
+      </w:pPr>
+      <w:rPr>
+        <w:rFonts w:ascii="Wingdings" w:hAnsi="Wingdings" w:hint="default"/>
+      </w:rPr>
+    </w:lvl>
+  </w:abstractNum>
+  <w:num w:numId="1">
+    <w:abstractNumId w:val="3"/>
+  </w:num>
+  <w:num w:numId="2">
+    <w:abstractNumId w:val="0"/>
+  </w:num>
+  <w:num w:numId="3">
+    <w:abstractNumId w:val="2"/>
+  </w:num>
+  <w:num w:numId="4">
+    <w:abstractNumId w:val="1"/>
+  </w:num>
+</w:numbering>
 </file>
 
 <file path=word/styles.xml><?xml version="1.0" encoding="utf-8"?>
@@ -1678,6 +2381,85 @@
       </w:tcPr>
     </w:tblStylePr>
   </w:style>
+  <w:style w:type="table" w:styleId="PlainTable4">
+    <w:name w:val="Plain Table 4"/>
+    <w:basedOn w:val="TableNormal"/>
+    <w:uiPriority w:val="44"/>
+    <w:rsid w:val="00AA1CDE"/>
+    <w:pPr>
+      <w:spacing w:after="0" w:line="240" w:lineRule="auto"/>
+    </w:pPr>
+    <w:tblPr>
+      <w:tblStyleRowBandSize w:val="1"/>
+      <w:tblStyleColBandSize w:val="1"/>
+    </w:tblPr>
+    <w:tblStylePr w:type="firstRow">
+      <w:rPr>
+        <w:b/>
+        <w:bCs/>
+      </w:rPr>
+    </w:tblStylePr>
+    <w:tblStylePr w:type="lastRow">
+      <w:rPr>
+        <w:b/>
+        <w:bCs/>
+      </w:rPr>
+    </w:tblStylePr>
+    <w:tblStylePr w:type="firstCol">
+      <w:rPr>
+        <w:b/>
+        <w:bCs/>
+      </w:rPr>
+    </w:tblStylePr>
+    <w:tblStylePr w:type="lastCol">
+      <w:rPr>
+        <w:b/>
+        <w:bCs/>
+      </w:rPr>
+    </w:tblStylePr>
+    <w:tblStylePr w:type="band1Vert">
+      <w:tblPr/>
+      <w:tcPr>
+        <w:shd w:val="clear" w:color="auto" w:fill="F2F2F2" w:themeFill="background1" w:themeFillShade="F2"/>
+      </w:tcPr>
+    </w:tblStylePr>
+    <w:tblStylePr w:type="band1Horz">
+      <w:tblPr/>
+      <w:tcPr>
+        <w:shd w:val="clear" w:color="auto" w:fill="F2F2F2" w:themeFill="background1" w:themeFillShade="F2"/>
+      </w:tcPr>
+    </w:tblStylePr>
+  </w:style>
+  <w:style w:type="paragraph" w:styleId="ListParagraph">
+    <w:name w:val="List Paragraph"/>
+    <w:basedOn w:val="Normal"/>
+    <w:uiPriority w:val="34"/>
+    <w:qFormat/>
+    <w:rsid w:val="009912B3"/>
+    <w:pPr>
+      <w:ind w:left="720"/>
+      <w:contextualSpacing/>
+    </w:pPr>
+  </w:style>
+  <w:style w:type="table" w:styleId="TableGridLight">
+    <w:name w:val="Grid Table Light"/>
+    <w:basedOn w:val="TableNormal"/>
+    <w:uiPriority w:val="40"/>
+    <w:rsid w:val="009912B3"/>
+    <w:pPr>
+      <w:spacing w:after="0" w:line="240" w:lineRule="auto"/>
+    </w:pPr>
+    <w:tblPr>
+      <w:tblBorders>
+        <w:top w:val="single" w:sz="4" w:space="0" w:color="BFBFBF" w:themeColor="background1" w:themeShade="BF"/>
+        <w:left w:val="single" w:sz="4" w:space="0" w:color="BFBFBF" w:themeColor="background1" w:themeShade="BF"/>
+        <w:bottom w:val="single" w:sz="4" w:space="0" w:color="BFBFBF" w:themeColor="background1" w:themeShade="BF"/>
+        <w:right w:val="single" w:sz="4" w:space="0" w:color="BFBFBF" w:themeColor="background1" w:themeShade="BF"/>
+        <w:insideH w:val="single" w:sz="4" w:space="0" w:color="BFBFBF" w:themeColor="background1" w:themeShade="BF"/>
+        <w:insideV w:val="single" w:sz="4" w:space="0" w:color="BFBFBF" w:themeColor="background1" w:themeShade="BF"/>
+      </w:tblBorders>
+    </w:tblPr>
+  </w:style>
 </w:styles>
 </file>
 
@@ -1947,7 +2729,7 @@
 </file>
 
 <file path=customXml/itemProps1.xml><?xml version="1.0" encoding="utf-8"?>
-<ds:datastoreItem xmlns:ds="http://schemas.openxmlformats.org/officeDocument/2006/customXml" ds:itemID="{18022D39-F32B-4505-9DDC-765A0BF69042}">
+<ds:datastoreItem xmlns:ds="http://schemas.openxmlformats.org/officeDocument/2006/customXml" ds:itemID="{B9572AA8-3446-43D1-9524-65B82666D921}">
   <ds:schemaRefs>
     <ds:schemaRef ds:uri="http://schemas.openxmlformats.org/officeDocument/2006/bibliography"/>
   </ds:schemaRefs>

</xml_diff>